<commit_message>
Ik heb er maar het Technisch ontwerp van gemaak (er stond nog Functioneel ontwerp)
</commit_message>
<xml_diff>
--- a/docs/TO (Tim).docx
+++ b/docs/TO (Tim).docx
@@ -85,7 +85,14 @@
                                     <w:color w:val="002060"/>
                                     <w:sz w:val="52"/>
                                   </w:rPr>
-                                  <w:t>Functioneel ontwerp</w:t>
+                                  <w:t>Technisch</w:t>
+                                </w:r>
+                                <w:r>
+                                  <w:rPr>
+                                    <w:color w:val="002060"/>
+                                    <w:sz w:val="52"/>
+                                  </w:rPr>
+                                  <w:t xml:space="preserve"> ontwerp</w:t>
                                 </w:r>
                               </w:p>
                               <w:p>
@@ -133,7 +140,14 @@
                               <w:color w:val="002060"/>
                               <w:sz w:val="52"/>
                             </w:rPr>
-                            <w:t>Functioneel ontwerp</w:t>
+                            <w:t>Technisch</w:t>
+                          </w:r>
+                          <w:r>
+                            <w:rPr>
+                              <w:color w:val="002060"/>
+                              <w:sz w:val="52"/>
+                            </w:rPr>
+                            <w:t xml:space="preserve"> ontwerp</w:t>
                           </w:r>
                         </w:p>
                         <w:p>
@@ -1107,6 +1121,8 @@
             <w:tab/>
             <w:t>20</w:t>
           </w:r>
+          <w:bookmarkStart w:id="0" w:name="_GoBack"/>
+          <w:bookmarkEnd w:id="0"/>
           <w:r>
             <w:rPr>
               <w:color w:val="FFFFFF" w:themeColor="background1"/>
@@ -2065,29 +2081,29 @@
       <w:r>
         <w:br w:type="page"/>
       </w:r>
-      <w:bookmarkStart w:id="0" w:name="_Toc440279719"/>
-      <w:bookmarkStart w:id="1" w:name="_Toc441140396"/>
+      <w:bookmarkStart w:id="1" w:name="_Toc440279719"/>
+      <w:bookmarkStart w:id="2" w:name="_Toc441140396"/>
       <w:r>
         <w:lastRenderedPageBreak/>
         <w:t>1 Algemeen</w:t>
       </w:r>
-      <w:bookmarkEnd w:id="0"/>
       <w:bookmarkEnd w:id="1"/>
+      <w:bookmarkEnd w:id="2"/>
     </w:p>
     <w:p>
       <w:pPr>
         <w:pStyle w:val="Kop2"/>
         <w:spacing w:line="240" w:lineRule="auto"/>
       </w:pPr>
-      <w:bookmarkStart w:id="2" w:name="_Toc387318569"/>
-      <w:bookmarkStart w:id="3" w:name="_Toc440279720"/>
-      <w:bookmarkStart w:id="4" w:name="_Toc441140397"/>
+      <w:bookmarkStart w:id="3" w:name="_Toc387318569"/>
+      <w:bookmarkStart w:id="4" w:name="_Toc440279720"/>
+      <w:bookmarkStart w:id="5" w:name="_Toc441140397"/>
       <w:r>
         <w:t>1.1 Doel van dit document</w:t>
       </w:r>
-      <w:bookmarkEnd w:id="2"/>
       <w:bookmarkEnd w:id="3"/>
       <w:bookmarkEnd w:id="4"/>
+      <w:bookmarkEnd w:id="5"/>
     </w:p>
     <w:p>
       <w:r>
@@ -2098,22 +2114,22 @@
       <w:pPr>
         <w:pStyle w:val="Kop2"/>
       </w:pPr>
-      <w:bookmarkStart w:id="5" w:name="_Toc387318570"/>
-      <w:bookmarkStart w:id="6" w:name="_Toc440279721"/>
-      <w:bookmarkStart w:id="7" w:name="_Toc441140398"/>
+      <w:bookmarkStart w:id="6" w:name="_Toc387318570"/>
+      <w:bookmarkStart w:id="7" w:name="_Toc440279721"/>
+      <w:bookmarkStart w:id="8" w:name="_Toc441140398"/>
       <w:r>
         <w:t>1.2 Beheer van dit document</w:t>
       </w:r>
-      <w:bookmarkEnd w:id="5"/>
       <w:bookmarkEnd w:id="6"/>
       <w:bookmarkEnd w:id="7"/>
+      <w:bookmarkEnd w:id="8"/>
       <w:r>
         <w:t xml:space="preserve"> </w:t>
       </w:r>
     </w:p>
     <w:p>
-      <w:bookmarkStart w:id="8" w:name="_Toc387318571"/>
-      <w:bookmarkStart w:id="9" w:name="_Toc440279722"/>
+      <w:bookmarkStart w:id="9" w:name="_Toc387318571"/>
+      <w:bookmarkStart w:id="10" w:name="_Toc440279722"/>
       <w:r>
         <w:t xml:space="preserve">Dit document wordt beheerd door Tim Westland en Björn Boekhoorn, wijzigingen kunnen aangebracht worden door hen. </w:t>
       </w:r>
@@ -2122,20 +2138,20 @@
       <w:pPr>
         <w:pStyle w:val="Kop2"/>
       </w:pPr>
-      <w:bookmarkStart w:id="10" w:name="_Toc441140399"/>
+      <w:bookmarkStart w:id="11" w:name="_Toc441140399"/>
       <w:r>
         <w:t>1.3 Scope van dit document</w:t>
       </w:r>
-      <w:bookmarkEnd w:id="8"/>
       <w:bookmarkEnd w:id="9"/>
       <w:bookmarkEnd w:id="10"/>
+      <w:bookmarkEnd w:id="11"/>
       <w:r>
         <w:t xml:space="preserve"> </w:t>
       </w:r>
     </w:p>
     <w:p>
-      <w:bookmarkStart w:id="11" w:name="_Toc387318573"/>
-      <w:bookmarkStart w:id="12" w:name="_Toc440279723"/>
+      <w:bookmarkStart w:id="12" w:name="_Toc387318573"/>
+      <w:bookmarkStart w:id="13" w:name="_Toc440279723"/>
       <w:r>
         <w:t xml:space="preserve">Dit document wordt geschreven zodat iedereen weet wat er gerealiseerd moet worden voor de website. </w:t>
       </w:r>
@@ -2144,8 +2160,8 @@
       <w:r>
         <w:t>Er moet een plek voor de server gereserveerd worden. Dit kan een computer bij de organisatie zelf zijn of ergens worden gehuurd. Deze server moet ondersteuning bieden voor PHP versie 5 en MYSQL versie 5.6</w:t>
       </w:r>
-      <w:bookmarkEnd w:id="11"/>
       <w:bookmarkEnd w:id="12"/>
+      <w:bookmarkEnd w:id="13"/>
     </w:p>
     <w:p/>
     <w:p/>
@@ -2238,8 +2254,6 @@
       <w:pPr>
         <w:pStyle w:val="Geenafstand"/>
       </w:pPr>
-      <w:bookmarkStart w:id="13" w:name="_GoBack"/>
-      <w:bookmarkEnd w:id="13"/>
       <w:r>
         <w:br w:type="page"/>
       </w:r>
@@ -2400,7 +2414,15 @@
         <w:t>de</w:t>
       </w:r>
       <w:r>
-        <w:t xml:space="preserve"> generatie intel </w:t>
+        <w:t xml:space="preserve"> generatie </w:t>
+      </w:r>
+      <w:proofErr w:type="spellStart"/>
+      <w:r>
+        <w:t>intel</w:t>
+      </w:r>
+      <w:proofErr w:type="spellEnd"/>
+      <w:r>
+        <w:t xml:space="preserve"> </w:t>
       </w:r>
       <w:proofErr w:type="spellStart"/>
       <w:r>
@@ -6140,7 +6162,7 @@
 </file>
 
 <file path=customXml/itemProps1.xml><?xml version="1.0" encoding="utf-8"?>
-<ds:datastoreItem xmlns:ds="http://schemas.openxmlformats.org/officeDocument/2006/customXml" ds:itemID="{A34DCB72-614D-4B0C-8631-04430E4FB979}">
+<ds:datastoreItem xmlns:ds="http://schemas.openxmlformats.org/officeDocument/2006/customXml" ds:itemID="{1D61901D-F976-4EE3-A131-6DCF740A8815}">
   <ds:schemaRefs>
     <ds:schemaRef ds:uri="http://schemas.openxmlformats.org/officeDocument/2006/bibliography"/>
   </ds:schemaRefs>

</xml_diff>